<commit_message>
Corrección de la subida
</commit_message>
<xml_diff>
--- a/Documentos/Planes/RS-PGC.docx
+++ b/Documentos/Planes/RS-PGC.docx
@@ -4378,12 +4378,12 @@
                 <wp:extent cx="3433128" cy="769363"/>
                 <wp:effectExtent b="0" l="0" r="0" t="0"/>
                 <wp:wrapNone/>
-                <wp:docPr id="10" name="image8.png"/>
+                <wp:docPr id="10" name="image9.png"/>
                 <a:graphic>
                   <a:graphicData uri="http://schemas.openxmlformats.org/drawingml/2006/picture">
                     <pic:pic>
                       <pic:nvPicPr>
-                        <pic:cNvPr id="0" name="image8.png"/>
+                        <pic:cNvPr id="0" name="image9.png"/>
                         <pic:cNvPicPr preferRelativeResize="0"/>
                       </pic:nvPicPr>
                       <pic:blipFill>
@@ -4782,12 +4782,12 @@
                 <wp:extent cx="4918075" cy="800299"/>
                 <wp:effectExtent b="0" l="0" r="0" t="0"/>
                 <wp:wrapNone/>
-                <wp:docPr id="11" name="image9.png"/>
+                <wp:docPr id="11" name="image10.png"/>
                 <a:graphic>
                   <a:graphicData uri="http://schemas.openxmlformats.org/drawingml/2006/picture">
                     <pic:pic>
                       <pic:nvPicPr>
-                        <pic:cNvPr id="0" name="image9.png"/>
+                        <pic:cNvPr id="0" name="image10.png"/>
                         <pic:cNvPicPr preferRelativeResize="0"/>
                       </pic:nvPicPr>
                       <pic:blipFill>
@@ -7558,12 +7558,12 @@
           <wp:inline distB="114300" distT="114300" distL="114300" distR="114300">
             <wp:extent cx="5399730" cy="3708400"/>
             <wp:effectExtent b="0" l="0" r="0" t="0"/>
-            <wp:docPr id="14" name="image1.png"/>
+            <wp:docPr id="14" name="image3.png"/>
             <a:graphic>
               <a:graphicData uri="http://schemas.openxmlformats.org/drawingml/2006/picture">
                 <pic:pic>
                   <pic:nvPicPr>
-                    <pic:cNvPr id="0" name="image1.png"/>
+                    <pic:cNvPr id="0" name="image3.png"/>
                     <pic:cNvPicPr preferRelativeResize="0"/>
                   </pic:nvPicPr>
                   <pic:blipFill>
@@ -8369,12 +8369,12 @@
           <wp:inline distB="114300" distT="114300" distL="114300" distR="114300">
             <wp:extent cx="5731200" cy="2324100"/>
             <wp:effectExtent b="0" l="0" r="0" t="0"/>
-            <wp:docPr id="18" name="image10.png"/>
+            <wp:docPr id="19" name="image8.png"/>
             <a:graphic>
               <a:graphicData uri="http://schemas.openxmlformats.org/drawingml/2006/picture">
                 <pic:pic>
                   <pic:nvPicPr>
-                    <pic:cNvPr id="0" name="image10.png"/>
+                    <pic:cNvPr id="0" name="image8.png"/>
                     <pic:cNvPicPr preferRelativeResize="0"/>
                   </pic:nvPicPr>
                   <pic:blipFill>
@@ -8493,7 +8493,7 @@
           <w:szCs w:val="24"/>
           <w:rtl w:val="0"/>
         </w:rPr>
-        <w:t xml:space="preserve">A continuación, se presentan los gráficos correspondientes a las contribuciones individuales de cada miembro del equipo, realizados a lo largo de los dos primeros hitos hasta la llegada del hito 3. Se puede observar como en su mayoría se obtienen contribuciones constantes y, en otros casos, contribuciones precisas en los momentos exactos o aproximados con el fin y comienzo de cada nuevo hito.</w:t>
+        <w:t xml:space="preserve">A continuación, se presentan los gráficos correspondientes a las contribuciones individuales de cada miembro del equipo, realizados a lo largo de los dos primeros hitos hasta la llegada del hito 3. Se puede observar como en su mayoría se obtienen contribuciones constantes y, en otros casos, contribuciones precisas en los momentos exactos o aproximados con el fin y comienzo de cada nuevo hito, ello corresponde al labor realizado por cada uno de los miembros del equipo en referencia a sus cargos elegidos, asi como el uso de</w:t>
       </w:r>
     </w:p>
     <w:p>
@@ -8515,12 +8515,12 @@
           <wp:inline distB="114300" distT="114300" distL="114300" distR="114300">
             <wp:extent cx="5731200" cy="4381500"/>
             <wp:effectExtent b="0" l="0" r="0" t="0"/>
-            <wp:docPr id="15" name="image11.png"/>
+            <wp:docPr id="15" name="image12.png"/>
             <a:graphic>
               <a:graphicData uri="http://schemas.openxmlformats.org/drawingml/2006/picture">
                 <pic:pic>
                   <pic:nvPicPr>
-                    <pic:cNvPr id="0" name="image11.png"/>
+                    <pic:cNvPr id="0" name="image12.png"/>
                     <pic:cNvPicPr preferRelativeResize="0"/>
                   </pic:nvPicPr>
                   <pic:blipFill>
@@ -8586,12 +8586,12 @@
             <wp:extent cx="5731200" cy="1981200"/>
             <wp:effectExtent b="0" l="0" r="0" t="0"/>
             <wp:wrapNone/>
-            <wp:docPr id="19" name="image6.png"/>
+            <wp:docPr id="20" name="image11.png"/>
             <a:graphic>
               <a:graphicData uri="http://schemas.openxmlformats.org/drawingml/2006/picture">
                 <pic:pic>
                   <pic:nvPicPr>
-                    <pic:cNvPr id="0" name="image6.png"/>
+                    <pic:cNvPr id="0" name="image11.png"/>
                     <pic:cNvPicPr preferRelativeResize="0"/>
                   </pic:nvPicPr>
                   <pic:blipFill>
@@ -8897,12 +8897,12 @@
           <wp:inline distB="114300" distT="114300" distL="114300" distR="114300">
             <wp:extent cx="5731200" cy="1638300"/>
             <wp:effectExtent b="0" l="0" r="0" t="0"/>
-            <wp:docPr id="16" name="image5.png"/>
+            <wp:docPr id="16" name="image6.png"/>
             <a:graphic>
               <a:graphicData uri="http://schemas.openxmlformats.org/drawingml/2006/picture">
                 <pic:pic>
                   <pic:nvPicPr>
-                    <pic:cNvPr id="0" name="image5.png"/>
+                    <pic:cNvPr id="0" name="image6.png"/>
                     <pic:cNvPicPr preferRelativeResize="0"/>
                   </pic:nvPicPr>
                   <pic:blipFill>
@@ -8962,6 +8962,94 @@
       </w:pPr>
       <w:r>
         <w:rPr>
+          <w:rFonts w:ascii="Times New Roman" w:cs="Times New Roman" w:eastAsia="Times New Roman" w:hAnsi="Times New Roman"/>
+          <w:sz w:val="24"/>
+          <w:szCs w:val="24"/>
+        </w:rPr>
+        <w:drawing>
+          <wp:inline distB="114300" distT="114300" distL="114300" distR="114300">
+            <wp:extent cx="5731200" cy="2667000"/>
+            <wp:effectExtent b="0" l="0" r="0" t="0"/>
+            <wp:docPr id="18" name="image5.png"/>
+            <a:graphic>
+              <a:graphicData uri="http://schemas.openxmlformats.org/drawingml/2006/picture">
+                <pic:pic>
+                  <pic:nvPicPr>
+                    <pic:cNvPr id="0" name="image5.png"/>
+                    <pic:cNvPicPr preferRelativeResize="0"/>
+                  </pic:nvPicPr>
+                  <pic:blipFill>
+                    <a:blip r:embed="rId17"/>
+                    <a:srcRect b="0" l="0" r="0" t="0"/>
+                    <a:stretch>
+                      <a:fillRect/>
+                    </a:stretch>
+                  </pic:blipFill>
+                  <pic:spPr>
+                    <a:xfrm>
+                      <a:off x="0" y="0"/>
+                      <a:ext cx="5731200" cy="2667000"/>
+                    </a:xfrm>
+                    <a:prstGeom prst="rect"/>
+                    <a:ln/>
+                  </pic:spPr>
+                </pic:pic>
+              </a:graphicData>
+            </a:graphic>
+          </wp:inline>
+        </w:drawing>
+      </w:r>
+      <w:r>
+        <w:rPr>
+          <w:rtl w:val="0"/>
+        </w:rPr>
+      </w:r>
+    </w:p>
+    <w:p>
+      <w:pPr>
+        <w:ind w:left="720" w:firstLine="0"/>
+        <w:rPr>
+          <w:rFonts w:ascii="Times New Roman" w:cs="Times New Roman" w:eastAsia="Times New Roman" w:hAnsi="Times New Roman"/>
+          <w:sz w:val="24"/>
+          <w:szCs w:val="24"/>
+        </w:rPr>
+      </w:pPr>
+      <w:r>
+        <w:rPr>
+          <w:rFonts w:ascii="Times New Roman" w:cs="Times New Roman" w:eastAsia="Times New Roman" w:hAnsi="Times New Roman"/>
+          <w:sz w:val="24"/>
+          <w:szCs w:val="24"/>
+          <w:rtl w:val="0"/>
+        </w:rPr>
+        <w:t xml:space="preserve">A la fecha de presentar el reporte de estado aun esta por finalizar la codificación e implementación del proyecto donde se están culminando diferentes detalles de las funcionalidades.</w:t>
+      </w:r>
+    </w:p>
+    <w:p>
+      <w:pPr>
+        <w:ind w:left="720" w:firstLine="0"/>
+        <w:rPr>
+          <w:rFonts w:ascii="Times New Roman" w:cs="Times New Roman" w:eastAsia="Times New Roman" w:hAnsi="Times New Roman"/>
+          <w:sz w:val="24"/>
+          <w:szCs w:val="24"/>
+        </w:rPr>
+      </w:pPr>
+      <w:r>
+        <w:rPr>
+          <w:rtl w:val="0"/>
+        </w:rPr>
+      </w:r>
+    </w:p>
+    <w:p>
+      <w:pPr>
+        <w:ind w:left="720" w:firstLine="0"/>
+        <w:rPr>
+          <w:rFonts w:ascii="Times New Roman" w:cs="Times New Roman" w:eastAsia="Times New Roman" w:hAnsi="Times New Roman"/>
+          <w:sz w:val="24"/>
+          <w:szCs w:val="24"/>
+        </w:rPr>
+      </w:pPr>
+      <w:r>
+        <w:rPr>
           <w:rtl w:val="0"/>
         </w:rPr>
       </w:r>
@@ -9019,16 +9107,16 @@
           <wp:inline distB="114300" distT="114300" distL="114300" distR="114300">
             <wp:extent cx="5731200" cy="1181100"/>
             <wp:effectExtent b="0" l="0" r="0" t="0"/>
-            <wp:docPr id="12" name="image3.png"/>
+            <wp:docPr id="12" name="image1.png"/>
             <a:graphic>
               <a:graphicData uri="http://schemas.openxmlformats.org/drawingml/2006/picture">
                 <pic:pic>
                   <pic:nvPicPr>
-                    <pic:cNvPr id="0" name="image3.png"/>
+                    <pic:cNvPr id="0" name="image1.png"/>
                     <pic:cNvPicPr preferRelativeResize="0"/>
                   </pic:nvPicPr>
                   <pic:blipFill>
-                    <a:blip r:embed="rId17"/>
+                    <a:blip r:embed="rId18"/>
                     <a:srcRect b="0" l="0" r="0" t="0"/>
                     <a:stretch>
                       <a:fillRect/>

</xml_diff>